<commit_message>
docs: add business model
</commit_message>
<xml_diff>
--- a/RBS/RBS-NotesRepositorySubsystem.docx
+++ b/RBS/RBS-NotesRepositorySubsystem.docx
@@ -5,15 +5,11 @@
     <w:p>
       <w:pPr>
         <w:pStyle w:val="Default"/>
-        <w:bidi w:val="0"/>
         <w:spacing w:before="0" w:after="319" w:line="240" w:lineRule="auto"/>
-        <w:ind w:left="0" w:right="0" w:firstLine="0"/>
-        <w:jc w:val="left"/>
         <w:rPr>
           <w:rFonts w:ascii="Times Roman" w:cs="Times Roman" w:hAnsi="Times Roman" w:eastAsia="Times Roman"/>
           <w:b w:val="1"/>
           <w:bCs w:val="1"/>
-          <w:rtl w:val="0"/>
         </w:rPr>
       </w:pPr>
       <w:r>
@@ -30,15 +26,9 @@
     <w:p>
       <w:pPr>
         <w:pStyle w:val="Default"/>
-        <w:bidi w:val="0"/>
         <w:spacing w:before="0" w:after="240" w:line="240" w:lineRule="auto"/>
-        <w:ind w:left="0" w:right="0" w:firstLine="0"/>
-        <w:jc w:val="left"/>
         <w:rPr>
           <w:rFonts w:ascii="Times Roman" w:cs="Times Roman" w:hAnsi="Times Roman" w:eastAsia="Times Roman"/>
-          <w:b w:val="0"/>
-          <w:bCs w:val="0"/>
-          <w:rtl w:val="0"/>
         </w:rPr>
       </w:pPr>
       <w:r>
@@ -54,9 +44,8 @@
       <w:r>
         <w:rPr>
           <w:rFonts w:ascii="Times Roman" w:hAnsi="Times Roman"/>
-          <w:b w:val="0"/>
-          <w:bCs w:val="0"/>
-          <w:rtl w:val="0"/>
+          <w:rtl w:val="0"/>
+          <w:lang w:val="en-US"/>
         </w:rPr>
         <w:t xml:space="preserve">: </w:t>
       </w:r>
@@ -64,23 +53,16 @@
     <w:p>
       <w:pPr>
         <w:pStyle w:val="Default"/>
-        <w:bidi w:val="0"/>
         <w:spacing w:before="0" w:after="240" w:line="240" w:lineRule="auto"/>
-        <w:ind w:left="0" w:right="0" w:firstLine="0"/>
-        <w:jc w:val="left"/>
         <w:rPr>
           <w:rFonts w:ascii="Times Roman" w:cs="Times Roman" w:hAnsi="Times Roman" w:eastAsia="Times Roman"/>
-          <w:b w:val="0"/>
-          <w:bCs w:val="0"/>
-          <w:rtl w:val="0"/>
-        </w:rPr>
-      </w:pPr>
-      <w:r>
-        <w:rPr>
-          <w:rFonts w:ascii="Times Roman" w:hAnsi="Times Roman"/>
-          <w:b w:val="0"/>
-          <w:bCs w:val="0"/>
-          <w:rtl w:val="0"/>
+        </w:rPr>
+      </w:pPr>
+      <w:r>
+        <w:rPr>
+          <w:rFonts w:ascii="Times Roman" w:hAnsi="Times Roman"/>
+          <w:rtl w:val="0"/>
+          <w:lang w:val="en-US"/>
         </w:rPr>
         <w:t xml:space="preserve">1.1 </w:t>
       </w:r>
@@ -93,6 +75,16 @@
           <w:lang w:val="en-US"/>
         </w:rPr>
         <w:t>Storage and Retrieval</w:t>
+      </w:r>
+      <w:r>
+        <w:rPr>
+          <w:rFonts w:ascii="Times Roman" w:hAnsi="Times Roman"/>
+          <w:b w:val="1"/>
+          <w:bCs w:val="1"/>
+          <w:rtl w:val="0"/>
+          <w:lang w:val="it-IT"/>
+        </w:rPr>
+        <w:t xml:space="preserve"> (CRUD - Operations)</w:t>
       </w:r>
     </w:p>
     <w:p>
@@ -124,6 +116,7 @@
         <w:rPr>
           <w:rFonts w:ascii="Times Roman" w:hAnsi="Times Roman" w:hint="default"/>
           <w:rtl w:val="0"/>
+          <w:lang w:val="en-US"/>
         </w:rPr>
         <w:t xml:space="preserve">à </w:t>
       </w:r>
@@ -133,7 +126,39 @@
           <w:rtl w:val="0"/>
           <w:lang w:val="it-IT"/>
         </w:rPr>
-        <w:t>di memorizzare grandi volumi di documenti.</w:t>
+        <w:t>di memorizzare documenti</w:t>
+      </w:r>
+      <w:r>
+        <w:rPr>
+          <w:rFonts w:ascii="Times Roman" w:hAnsi="Times Roman"/>
+          <w:rtl w:val="0"/>
+          <w:lang w:val="it-IT"/>
+        </w:rPr>
+        <w:t xml:space="preserve"> e relative informazioni chiave (Corso di Studi, Anno Accademico, Professore, Autore, Completezza, etc</w:t>
+      </w:r>
+      <w:r>
+        <w:rPr>
+          <w:rFonts w:ascii="Times Roman" w:hAnsi="Times Roman" w:hint="default"/>
+          <w:rtl w:val="0"/>
+          <w:lang w:val="it-IT"/>
+        </w:rPr>
+        <w:t>…</w:t>
+      </w:r>
+      <w:r>
+        <w:rPr>
+          <w:rFonts w:ascii="Times Roman" w:hAnsi="Times Roman"/>
+          <w:rtl w:val="0"/>
+          <w:lang w:val="it-IT"/>
+        </w:rPr>
+        <w:t>)</w:t>
+      </w:r>
+      <w:r>
+        <w:rPr>
+          <w:rFonts w:ascii="Times Roman" w:hAnsi="Times Roman"/>
+          <w:rtl w:val="0"/>
+          <w:lang w:val="it-IT"/>
+        </w:rPr>
+        <w:t>.</w:t>
       </w:r>
     </w:p>
     <w:p>
@@ -159,7 +184,23 @@
           <w:rtl w:val="0"/>
           <w:lang w:val="it-IT"/>
         </w:rPr>
-        <w:t>1.1.2 Supporto per vari tipi di file (PDF, DOCX, PPTX, etc.).</w:t>
+        <w:t>1.1.2 Capacit</w:t>
+      </w:r>
+      <w:r>
+        <w:rPr>
+          <w:rFonts w:ascii="Times Roman" w:hAnsi="Times Roman" w:hint="default"/>
+          <w:rtl w:val="0"/>
+          <w:lang w:val="it-IT"/>
+        </w:rPr>
+        <w:t xml:space="preserve">à </w:t>
+      </w:r>
+      <w:r>
+        <w:rPr>
+          <w:rFonts w:ascii="Times Roman" w:hAnsi="Times Roman"/>
+          <w:rtl w:val="0"/>
+          <w:lang w:val="it-IT"/>
+        </w:rPr>
+        <w:t>di recuperare documenti.</w:t>
       </w:r>
     </w:p>
     <w:p>
@@ -185,7 +226,39 @@
           <w:rtl w:val="0"/>
           <w:lang w:val="it-IT"/>
         </w:rPr>
-        <w:t>1.1.3 Accesso rapido ai documenti caricati.</w:t>
+        <w:t>1.1.3 Capacit</w:t>
+      </w:r>
+      <w:r>
+        <w:rPr>
+          <w:rFonts w:ascii="Times Roman" w:hAnsi="Times Roman" w:hint="default"/>
+          <w:rtl w:val="0"/>
+          <w:lang w:val="it-IT"/>
+        </w:rPr>
+        <w:t xml:space="preserve">à </w:t>
+      </w:r>
+      <w:r>
+        <w:rPr>
+          <w:rFonts w:ascii="Times Roman" w:hAnsi="Times Roman"/>
+          <w:rtl w:val="0"/>
+          <w:lang w:val="it-IT"/>
+        </w:rPr>
+        <w:t>di modificare documenti gi</w:t>
+      </w:r>
+      <w:r>
+        <w:rPr>
+          <w:rFonts w:ascii="Times Roman" w:hAnsi="Times Roman" w:hint="default"/>
+          <w:rtl w:val="0"/>
+          <w:lang w:val="it-IT"/>
+        </w:rPr>
+        <w:t xml:space="preserve">à </w:t>
+      </w:r>
+      <w:r>
+        <w:rPr>
+          <w:rFonts w:ascii="Times Roman" w:hAnsi="Times Roman"/>
+          <w:rtl w:val="0"/>
+          <w:lang w:val="it-IT"/>
+        </w:rPr>
+        <w:t>caricati.</w:t>
       </w:r>
     </w:p>
     <w:p>
@@ -211,41 +284,98 @@
           <w:rtl w:val="0"/>
           <w:lang w:val="it-IT"/>
         </w:rPr>
-        <w:t>1.1.4 Gestione efficiente dello spazio di archiviazione.</w:t>
+        <w:t>1.1.</w:t>
+      </w:r>
+      <w:r>
+        <w:rPr>
+          <w:rFonts w:ascii="Times Roman" w:hAnsi="Times Roman"/>
+          <w:rtl w:val="0"/>
+          <w:lang w:val="it-IT"/>
+        </w:rPr>
+        <w:t>4</w:t>
+      </w:r>
+      <w:r>
+        <w:rPr>
+          <w:rFonts w:ascii="Times Roman" w:hAnsi="Times Roman"/>
+          <w:rtl w:val="0"/>
+          <w:lang w:val="it-IT"/>
+        </w:rPr>
+        <w:t xml:space="preserve"> Supporto per vari tipi di file (PDF, DOCX, PPTX, etc.)</w:t>
+      </w:r>
+      <w:r>
+        <w:rPr>
+          <w:rFonts w:ascii="Times Roman" w:hAnsi="Times Roman"/>
+          <w:rtl w:val="0"/>
+          <w:lang w:val="it-IT"/>
+        </w:rPr>
+        <w:t>.</w:t>
       </w:r>
     </w:p>
     <w:p>
       <w:pPr>
         <w:pStyle w:val="Default"/>
-        <w:bidi w:val="0"/>
+        <w:spacing w:before="0" w:line="240" w:lineRule="auto"/>
+        <w:rPr>
+          <w:rFonts w:ascii="Times Roman" w:cs="Times Roman" w:hAnsi="Times Roman" w:eastAsia="Times Roman"/>
+        </w:rPr>
+      </w:pPr>
+    </w:p>
+    <w:p>
+      <w:pPr>
+        <w:pStyle w:val="Default"/>
         <w:spacing w:before="0" w:after="240" w:line="240" w:lineRule="auto"/>
-        <w:ind w:left="0" w:right="0" w:firstLine="0"/>
-        <w:jc w:val="left"/>
         <w:rPr>
           <w:rFonts w:ascii="Times Roman" w:cs="Times Roman" w:hAnsi="Times Roman" w:eastAsia="Times Roman"/>
-          <w:b w:val="0"/>
-          <w:bCs w:val="0"/>
-          <w:rtl w:val="0"/>
-        </w:rPr>
-      </w:pPr>
-      <w:r>
-        <w:rPr>
-          <w:rFonts w:ascii="Times Roman" w:hAnsi="Times Roman"/>
-          <w:b w:val="0"/>
-          <w:bCs w:val="0"/>
-          <w:rtl w:val="0"/>
-        </w:rPr>
-        <w:t xml:space="preserve">1.2 </w:t>
-      </w:r>
+          <w:lang w:val="en-US"/>
+        </w:rPr>
+      </w:pPr>
       <w:r>
         <w:rPr>
           <w:rFonts w:ascii="Times Roman" w:hAnsi="Times Roman"/>
           <w:b w:val="1"/>
           <w:bCs w:val="1"/>
           <w:rtl w:val="0"/>
+          <w:lang w:val="it-IT"/>
+        </w:rPr>
+        <w:t>Requisiti Non Funzionali</w:t>
+      </w:r>
+      <w:r>
+        <w:rPr>
+          <w:rFonts w:ascii="Times Roman" w:hAnsi="Times Roman"/>
+          <w:rtl w:val="0"/>
           <w:lang w:val="en-US"/>
         </w:rPr>
-        <w:t>Search Capabilities</w:t>
+        <w:t xml:space="preserve">: </w:t>
+      </w:r>
+    </w:p>
+    <w:p>
+      <w:pPr>
+        <w:pStyle w:val="Default"/>
+        <w:spacing w:before="0" w:after="240" w:line="240" w:lineRule="auto"/>
+        <w:rPr>
+          <w:rFonts w:ascii="Times Roman" w:cs="Times Roman" w:hAnsi="Times Roman" w:eastAsia="Times Roman"/>
+          <w:b w:val="1"/>
+          <w:bCs w:val="1"/>
+          <w:lang w:val="en-US"/>
+        </w:rPr>
+      </w:pPr>
+      <w:r>
+        <w:rPr>
+          <w:rFonts w:ascii="Times Roman" w:hAnsi="Times Roman"/>
+          <w:rtl w:val="0"/>
+          <w:lang w:val="it-IT"/>
+        </w:rPr>
+        <w:t xml:space="preserve">1.2 </w:t>
+      </w:r>
+      <w:r>
+        <w:rPr>
+          <w:rFonts w:ascii="Times Roman" w:hAnsi="Times Roman"/>
+          <w:b w:val="1"/>
+          <w:bCs w:val="1"/>
+          <w:rtl w:val="0"/>
+          <w:lang w:val="it-IT"/>
+        </w:rPr>
+        <w:t>Reliability</w:t>
       </w:r>
     </w:p>
     <w:p>
@@ -271,22 +401,82 @@
           <w:rtl w:val="0"/>
           <w:lang w:val="it-IT"/>
         </w:rPr>
-        <w:t>1.2.1 Funzionalit</w:t>
-      </w:r>
-      <w:r>
-        <w:rPr>
-          <w:rFonts w:ascii="Times Roman" w:hAnsi="Times Roman" w:hint="default"/>
-          <w:rtl w:val="0"/>
-        </w:rPr>
-        <w:t xml:space="preserve">à </w:t>
-      </w:r>
-      <w:r>
-        <w:rPr>
-          <w:rFonts w:ascii="Times Roman" w:hAnsi="Times Roman"/>
-          <w:rtl w:val="0"/>
-          <w:lang w:val="it-IT"/>
-        </w:rPr>
-        <w:t>di ricerca avanzata all'interno del database.</w:t>
+        <w:t>1.2</w:t>
+      </w:r>
+      <w:r>
+        <w:rPr>
+          <w:rFonts w:ascii="Times Roman" w:hAnsi="Times Roman"/>
+          <w:rtl w:val="0"/>
+          <w:lang w:val="it-IT"/>
+        </w:rPr>
+        <w:t>.1</w:t>
+      </w:r>
+      <w:r>
+        <w:rPr>
+          <w:rFonts w:ascii="Times Roman" w:hAnsi="Times Roman"/>
+          <w:rtl w:val="0"/>
+          <w:lang w:val="it-IT"/>
+        </w:rPr>
+        <w:t xml:space="preserve"> Backup</w:t>
+      </w:r>
+      <w:r>
+        <w:rPr>
+          <w:rFonts w:ascii="Times Roman" w:hAnsi="Times Roman"/>
+          <w:rtl w:val="0"/>
+          <w:lang w:val="it-IT"/>
+        </w:rPr>
+        <w:t xml:space="preserve"> periodici</w:t>
+      </w:r>
+      <w:r>
+        <w:rPr>
+          <w:rFonts w:ascii="Times Roman" w:hAnsi="Times Roman"/>
+          <w:rtl w:val="0"/>
+          <w:lang w:val="it-IT"/>
+        </w:rPr>
+        <w:t xml:space="preserve"> e </w:t>
+      </w:r>
+      <w:r>
+        <w:rPr>
+          <w:rFonts w:ascii="Times Roman" w:hAnsi="Times Roman"/>
+          <w:rtl w:val="0"/>
+          <w:lang w:val="it-IT"/>
+        </w:rPr>
+        <w:t xml:space="preserve">meccanismi di </w:t>
+      </w:r>
+      <w:r>
+        <w:rPr>
+          <w:rFonts w:ascii="Times Roman" w:hAnsi="Times Roman"/>
+          <w:rtl w:val="0"/>
+          <w:lang w:val="it-IT"/>
+        </w:rPr>
+        <w:t>ripristino dei dati.</w:t>
+      </w:r>
+    </w:p>
+    <w:p>
+      <w:pPr>
+        <w:pStyle w:val="Default"/>
+        <w:spacing w:before="0" w:after="240" w:line="240" w:lineRule="auto"/>
+        <w:rPr>
+          <w:rFonts w:ascii="Times Roman" w:cs="Times Roman" w:hAnsi="Times Roman" w:eastAsia="Times Roman"/>
+        </w:rPr>
+      </w:pPr>
+      <w:r>
+        <w:rPr>
+          <w:rFonts w:ascii="Times Roman" w:hAnsi="Times Roman"/>
+          <w:rtl w:val="0"/>
+          <w:lang w:val="en-US"/>
+        </w:rPr>
+        <w:t xml:space="preserve">1.3 </w:t>
+      </w:r>
+      <w:r>
+        <w:rPr>
+          <w:rFonts w:ascii="Times Roman" w:hAnsi="Times Roman"/>
+          <w:b w:val="1"/>
+          <w:bCs w:val="1"/>
+          <w:rtl w:val="0"/>
+          <w:lang w:val="en-US"/>
+        </w:rPr>
+        <w:t>Scalability</w:t>
       </w:r>
     </w:p>
     <w:p>
@@ -312,88 +502,23 @@
           <w:rtl w:val="0"/>
           <w:lang w:val="it-IT"/>
         </w:rPr>
-        <w:t>1.2.2 Filtraggio dei risultati per parole chiave, soggetti, corsi e date.</w:t>
-      </w:r>
-    </w:p>
-    <w:p>
-      <w:pPr>
-        <w:pStyle w:val="Default"/>
-        <w:bidi w:val="0"/>
-        <w:spacing w:before="0" w:line="240" w:lineRule="auto"/>
-        <w:ind w:left="0" w:right="0" w:firstLine="0"/>
-        <w:jc w:val="left"/>
-        <w:rPr>
-          <w:rFonts w:ascii="Times Roman" w:cs="Times Roman" w:hAnsi="Times Roman" w:eastAsia="Times Roman"/>
-          <w:rtl w:val="0"/>
-        </w:rPr>
-      </w:pPr>
-    </w:p>
-    <w:p>
-      <w:pPr>
-        <w:pStyle w:val="Default"/>
-        <w:bidi w:val="0"/>
-        <w:spacing w:before="0" w:after="240" w:line="240" w:lineRule="auto"/>
-        <w:ind w:left="0" w:right="0" w:firstLine="0"/>
-        <w:jc w:val="left"/>
-        <w:rPr>
-          <w:rFonts w:ascii="Times Roman" w:cs="Times Roman" w:hAnsi="Times Roman" w:eastAsia="Times Roman"/>
-          <w:b w:val="0"/>
-          <w:bCs w:val="0"/>
-          <w:rtl w:val="0"/>
-        </w:rPr>
-      </w:pPr>
-      <w:r>
-        <w:rPr>
-          <w:rFonts w:ascii="Times Roman" w:hAnsi="Times Roman"/>
-          <w:b w:val="1"/>
-          <w:bCs w:val="1"/>
-          <w:rtl w:val="0"/>
-          <w:lang w:val="it-IT"/>
-        </w:rPr>
-        <w:t>Requisiti Non Funzionali</w:t>
-      </w:r>
-      <w:r>
-        <w:rPr>
-          <w:rFonts w:ascii="Times Roman" w:hAnsi="Times Roman"/>
-          <w:b w:val="0"/>
-          <w:bCs w:val="0"/>
-          <w:rtl w:val="0"/>
-        </w:rPr>
-        <w:t xml:space="preserve">: </w:t>
-      </w:r>
-    </w:p>
-    <w:p>
-      <w:pPr>
-        <w:pStyle w:val="Default"/>
-        <w:bidi w:val="0"/>
-        <w:spacing w:before="0" w:after="240" w:line="240" w:lineRule="auto"/>
-        <w:ind w:left="0" w:right="0" w:firstLine="0"/>
-        <w:jc w:val="left"/>
-        <w:rPr>
-          <w:rFonts w:ascii="Times Roman" w:cs="Times Roman" w:hAnsi="Times Roman" w:eastAsia="Times Roman"/>
-          <w:b w:val="0"/>
-          <w:bCs w:val="0"/>
-          <w:rtl w:val="0"/>
-        </w:rPr>
-      </w:pPr>
-      <w:r>
-        <w:rPr>
-          <w:rFonts w:ascii="Times Roman" w:hAnsi="Times Roman"/>
-          <w:b w:val="0"/>
-          <w:bCs w:val="0"/>
-          <w:rtl w:val="0"/>
-        </w:rPr>
-        <w:t xml:space="preserve">1.3 </w:t>
-      </w:r>
-      <w:r>
-        <w:rPr>
-          <w:rFonts w:ascii="Times Roman" w:hAnsi="Times Roman"/>
-          <w:b w:val="1"/>
-          <w:bCs w:val="1"/>
+        <w:t>1.3.1 Capacit</w:t>
+      </w:r>
+      <w:r>
+        <w:rPr>
+          <w:rFonts w:ascii="Times Roman" w:hAnsi="Times Roman" w:hint="default"/>
           <w:rtl w:val="0"/>
           <w:lang w:val="en-US"/>
         </w:rPr>
-        <w:t>Scalability</w:t>
+        <w:t xml:space="preserve">à </w:t>
+      </w:r>
+      <w:r>
+        <w:rPr>
+          <w:rFonts w:ascii="Times Roman" w:hAnsi="Times Roman"/>
+          <w:rtl w:val="0"/>
+          <w:lang w:val="it-IT"/>
+        </w:rPr>
+        <w:t>di gestire una crescita esponenziale del numero di documenti.</w:t>
       </w:r>
     </w:p>
     <w:p>
@@ -419,22 +544,34 @@
           <w:rtl w:val="0"/>
           <w:lang w:val="it-IT"/>
         </w:rPr>
-        <w:t>1.3.1 Capacit</w:t>
-      </w:r>
-      <w:r>
-        <w:rPr>
-          <w:rFonts w:ascii="Times Roman" w:hAnsi="Times Roman" w:hint="default"/>
-          <w:rtl w:val="0"/>
-        </w:rPr>
-        <w:t xml:space="preserve">à </w:t>
-      </w:r>
-      <w:r>
-        <w:rPr>
-          <w:rFonts w:ascii="Times Roman" w:hAnsi="Times Roman"/>
-          <w:rtl w:val="0"/>
-          <w:lang w:val="it-IT"/>
-        </w:rPr>
-        <w:t>di gestire una crescita esponenziale del numero di documenti.</w:t>
+        <w:t>1.3.2 Bilanciamento del carico per gestire picchi di accesso e caricamento.</w:t>
+      </w:r>
+    </w:p>
+    <w:p>
+      <w:pPr>
+        <w:pStyle w:val="Default"/>
+        <w:spacing w:before="0" w:after="240" w:line="240" w:lineRule="auto"/>
+        <w:rPr>
+          <w:rFonts w:ascii="Times Roman" w:cs="Times Roman" w:hAnsi="Times Roman" w:eastAsia="Times Roman"/>
+        </w:rPr>
+      </w:pPr>
+      <w:r>
+        <w:rPr>
+          <w:rFonts w:ascii="Times Roman" w:hAnsi="Times Roman"/>
+          <w:rtl w:val="0"/>
+          <w:lang w:val="en-US"/>
+        </w:rPr>
+        <w:t xml:space="preserve">1.4 </w:t>
+      </w:r>
+      <w:r>
+        <w:rPr>
+          <w:rFonts w:ascii="Times Roman" w:hAnsi="Times Roman"/>
+          <w:b w:val="1"/>
+          <w:bCs w:val="1"/>
+          <w:rtl w:val="0"/>
+          <w:lang w:val="en-US"/>
+        </w:rPr>
+        <w:t>Performance</w:t>
       </w:r>
     </w:p>
     <w:p>
@@ -460,41 +597,7 @@
           <w:rtl w:val="0"/>
           <w:lang w:val="it-IT"/>
         </w:rPr>
-        <w:t>1.3.2 Bilanciamento del carico per gestire picchi di accesso e caricamento.</w:t>
-      </w:r>
-    </w:p>
-    <w:p>
-      <w:pPr>
-        <w:pStyle w:val="Default"/>
-        <w:bidi w:val="0"/>
-        <w:spacing w:before="0" w:after="240" w:line="240" w:lineRule="auto"/>
-        <w:ind w:left="0" w:right="0" w:firstLine="0"/>
-        <w:jc w:val="left"/>
-        <w:rPr>
-          <w:rFonts w:ascii="Times Roman" w:cs="Times Roman" w:hAnsi="Times Roman" w:eastAsia="Times Roman"/>
-          <w:b w:val="0"/>
-          <w:bCs w:val="0"/>
-          <w:rtl w:val="0"/>
-        </w:rPr>
-      </w:pPr>
-      <w:r>
-        <w:rPr>
-          <w:rFonts w:ascii="Times Roman" w:hAnsi="Times Roman"/>
-          <w:b w:val="0"/>
-          <w:bCs w:val="0"/>
-          <w:rtl w:val="0"/>
-        </w:rPr>
-        <w:t xml:space="preserve">1.4 </w:t>
-      </w:r>
-      <w:r>
-        <w:rPr>
-          <w:rFonts w:ascii="Times Roman" w:hAnsi="Times Roman"/>
-          <w:b w:val="1"/>
-          <w:bCs w:val="1"/>
-          <w:rtl w:val="0"/>
-          <w:lang w:val="en-US"/>
-        </w:rPr>
-        <w:t>Performance</w:t>
+        <w:t>1.4.1 Tempi di accesso ai documenti inferiori a 2 secondi.</w:t>
       </w:r>
     </w:p>
     <w:p>
@@ -520,7 +623,70 @@
           <w:rtl w:val="0"/>
           <w:lang w:val="it-IT"/>
         </w:rPr>
-        <w:t>1.4.1 Tempi di accesso ai documenti inferiori a 2 secondi.</w:t>
+        <w:t>1.4.2 Tempo di risposta della ricerca inferiore a 1 secondo.</w:t>
+      </w:r>
+    </w:p>
+    <w:p>
+      <w:pPr>
+        <w:pStyle w:val="Default"/>
+        <w:spacing w:before="0" w:line="240" w:lineRule="auto"/>
+        <w:rPr>
+          <w:rFonts w:ascii="Times Roman" w:cs="Times Roman" w:hAnsi="Times Roman" w:eastAsia="Times Roman"/>
+        </w:rPr>
+      </w:pPr>
+    </w:p>
+    <w:p>
+      <w:pPr>
+        <w:pStyle w:val="Default"/>
+        <w:spacing w:before="0" w:after="240" w:line="240" w:lineRule="auto"/>
+        <w:rPr>
+          <w:rFonts w:ascii="Times Roman" w:cs="Times Roman" w:hAnsi="Times Roman" w:eastAsia="Times Roman"/>
+        </w:rPr>
+      </w:pPr>
+      <w:r>
+        <w:rPr>
+          <w:rFonts w:ascii="Times Roman" w:hAnsi="Times Roman"/>
+          <w:b w:val="1"/>
+          <w:bCs w:val="1"/>
+          <w:rtl w:val="0"/>
+          <w:lang w:val="it-IT"/>
+        </w:rPr>
+        <w:t>Requisiti di Implementazione</w:t>
+      </w:r>
+      <w:r>
+        <w:rPr>
+          <w:rFonts w:ascii="Times Roman" w:hAnsi="Times Roman"/>
+          <w:rtl w:val="0"/>
+          <w:lang w:val="en-US"/>
+        </w:rPr>
+        <w:t xml:space="preserve">: </w:t>
+      </w:r>
+    </w:p>
+    <w:p>
+      <w:pPr>
+        <w:pStyle w:val="Default"/>
+        <w:spacing w:before="0" w:after="240" w:line="240" w:lineRule="auto"/>
+        <w:rPr>
+          <w:rFonts w:ascii="Times Roman" w:cs="Times Roman" w:hAnsi="Times Roman" w:eastAsia="Times Roman"/>
+        </w:rPr>
+      </w:pPr>
+      <w:r>
+        <w:rPr>
+          <w:rFonts w:ascii="Times Roman" w:hAnsi="Times Roman"/>
+          <w:rtl w:val="0"/>
+          <w:lang w:val="en-US"/>
+        </w:rPr>
+        <w:t xml:space="preserve">1.5 </w:t>
+      </w:r>
+      <w:r>
+        <w:rPr>
+          <w:rFonts w:ascii="Times Roman" w:hAnsi="Times Roman"/>
+          <w:b w:val="1"/>
+          <w:bCs w:val="1"/>
+          <w:rtl w:val="0"/>
+          <w:lang w:val="en-US"/>
+        </w:rPr>
+        <w:t>Database Solutions</w:t>
       </w:r>
     </w:p>
     <w:p>
@@ -546,195 +712,29 @@
           <w:rtl w:val="0"/>
           <w:lang w:val="it-IT"/>
         </w:rPr>
-        <w:t>1.4.2 Tempo di risposta della ricerca inferiore a 1 secondo</w:t>
-      </w:r>
-      <w:r>
-        <w:rPr>
-          <w:rFonts w:ascii="Times Roman" w:hAnsi="Times Roman"/>
-          <w:rtl w:val="0"/>
-          <w:lang w:val="it-IT"/>
-        </w:rPr>
-        <w:t>.</w:t>
-      </w:r>
-    </w:p>
-    <w:p>
-      <w:pPr>
-        <w:pStyle w:val="Default"/>
-        <w:bidi w:val="0"/>
-        <w:spacing w:before="0" w:line="240" w:lineRule="auto"/>
-        <w:ind w:left="0" w:right="0" w:firstLine="0"/>
-        <w:jc w:val="left"/>
-        <w:rPr>
-          <w:rFonts w:ascii="Times Roman" w:cs="Times Roman" w:hAnsi="Times Roman" w:eastAsia="Times Roman"/>
-          <w:rtl w:val="0"/>
-        </w:rPr>
-      </w:pPr>
-    </w:p>
-    <w:p>
-      <w:pPr>
-        <w:pStyle w:val="Default"/>
-        <w:bidi w:val="0"/>
-        <w:spacing w:before="0" w:after="240" w:line="240" w:lineRule="auto"/>
-        <w:ind w:left="0" w:right="0" w:firstLine="0"/>
-        <w:jc w:val="left"/>
-        <w:rPr>
-          <w:rFonts w:ascii="Times Roman" w:cs="Times Roman" w:hAnsi="Times Roman" w:eastAsia="Times Roman"/>
-          <w:b w:val="0"/>
-          <w:bCs w:val="0"/>
-          <w:rtl w:val="0"/>
-        </w:rPr>
-      </w:pPr>
-      <w:r>
-        <w:rPr>
-          <w:rFonts w:ascii="Times Roman" w:hAnsi="Times Roman"/>
-          <w:b w:val="1"/>
-          <w:bCs w:val="1"/>
-          <w:rtl w:val="0"/>
-          <w:lang w:val="it-IT"/>
-        </w:rPr>
-        <w:t>Requisiti di Implementazione</w:t>
-      </w:r>
-      <w:r>
-        <w:rPr>
-          <w:rFonts w:ascii="Times Roman" w:hAnsi="Times Roman"/>
-          <w:b w:val="0"/>
-          <w:bCs w:val="0"/>
-          <w:rtl w:val="0"/>
-        </w:rPr>
-        <w:t xml:space="preserve">: </w:t>
-      </w:r>
-    </w:p>
-    <w:p>
-      <w:pPr>
-        <w:pStyle w:val="Default"/>
-        <w:bidi w:val="0"/>
-        <w:spacing w:before="0" w:after="240" w:line="240" w:lineRule="auto"/>
-        <w:ind w:left="0" w:right="0" w:firstLine="0"/>
-        <w:jc w:val="left"/>
-        <w:rPr>
-          <w:rFonts w:ascii="Times Roman" w:cs="Times Roman" w:hAnsi="Times Roman" w:eastAsia="Times Roman"/>
-          <w:b w:val="0"/>
-          <w:bCs w:val="0"/>
-          <w:rtl w:val="0"/>
-        </w:rPr>
-      </w:pPr>
-      <w:r>
-        <w:rPr>
-          <w:rFonts w:ascii="Times Roman" w:hAnsi="Times Roman"/>
-          <w:b w:val="0"/>
-          <w:bCs w:val="0"/>
-          <w:rtl w:val="0"/>
-        </w:rPr>
-        <w:t xml:space="preserve">1.5 </w:t>
-      </w:r>
-      <w:r>
-        <w:rPr>
-          <w:rFonts w:ascii="Times Roman" w:hAnsi="Times Roman"/>
-          <w:b w:val="1"/>
-          <w:bCs w:val="1"/>
-          <w:rtl w:val="0"/>
-          <w:lang w:val="en-US"/>
-        </w:rPr>
-        <w:t>Database Solutions</w:t>
-      </w:r>
-    </w:p>
-    <w:p>
-      <w:pPr>
-        <w:pStyle w:val="Default"/>
-        <w:numPr>
-          <w:ilvl w:val="0"/>
-          <w:numId w:val="2"/>
-        </w:numPr>
-        <w:bidi w:val="0"/>
-        <w:spacing w:before="0" w:line="240" w:lineRule="auto"/>
-        <w:ind w:right="0"/>
-        <w:jc w:val="left"/>
-        <w:rPr>
-          <w:rFonts w:ascii="Times Roman" w:hAnsi="Times Roman"/>
-          <w:rtl w:val="0"/>
-          <w:lang w:val="it-IT"/>
-        </w:rPr>
-      </w:pPr>
-      <w:r>
-        <w:rPr>
-          <w:rFonts w:ascii="Times Roman" w:hAnsi="Times Roman"/>
-          <w:rtl w:val="0"/>
-          <w:lang w:val="it-IT"/>
-        </w:rPr>
-        <w:t>1.5.1 Implementazione di un database robusto e scalabile (es. MongoDB, PostgreSQL).</w:t>
-      </w:r>
-    </w:p>
-    <w:p>
-      <w:pPr>
-        <w:pStyle w:val="Default"/>
-        <w:numPr>
-          <w:ilvl w:val="0"/>
-          <w:numId w:val="2"/>
-        </w:numPr>
-        <w:bidi w:val="0"/>
-        <w:spacing w:before="0" w:line="240" w:lineRule="auto"/>
-        <w:ind w:right="0"/>
-        <w:jc w:val="left"/>
-        <w:rPr>
-          <w:rFonts w:ascii="Times Roman" w:hAnsi="Times Roman"/>
-          <w:rtl w:val="0"/>
-          <w:lang w:val="it-IT"/>
-        </w:rPr>
-      </w:pPr>
-      <w:r>
-        <w:rPr>
-          <w:rFonts w:ascii="Times Roman" w:hAnsi="Times Roman"/>
-          <w:rtl w:val="0"/>
-          <w:lang w:val="it-IT"/>
-        </w:rPr>
-        <w:t>1.5.2 Backup e ripristino automatici dei dati.</w:t>
-      </w:r>
-    </w:p>
-    <w:p>
-      <w:pPr>
-        <w:pStyle w:val="Default"/>
-        <w:numPr>
-          <w:ilvl w:val="0"/>
-          <w:numId w:val="2"/>
-        </w:numPr>
-        <w:bidi w:val="0"/>
-        <w:spacing w:before="0" w:line="240" w:lineRule="auto"/>
-        <w:ind w:right="0"/>
-        <w:jc w:val="left"/>
-        <w:rPr>
-          <w:rFonts w:ascii="Times Roman" w:hAnsi="Times Roman"/>
-          <w:rtl w:val="0"/>
-          <w:lang w:val="it-IT"/>
-        </w:rPr>
-      </w:pPr>
-      <w:r>
-        <w:rPr>
-          <w:rFonts w:ascii="Times Roman" w:hAnsi="Times Roman"/>
-          <w:rtl w:val="0"/>
-          <w:lang w:val="it-IT"/>
-        </w:rPr>
-        <w:t>1.5.3 Indicizzazione dei documenti per migliorare la velocit</w:t>
-      </w:r>
-      <w:r>
-        <w:rPr>
-          <w:rFonts w:ascii="Times Roman" w:hAnsi="Times Roman" w:hint="default"/>
-          <w:rtl w:val="0"/>
-        </w:rPr>
-        <w:t xml:space="preserve">à </w:t>
-      </w:r>
-      <w:r>
-        <w:rPr>
-          <w:rFonts w:ascii="Times Roman" w:hAnsi="Times Roman"/>
-          <w:rtl w:val="0"/>
-          <w:lang w:val="it-IT"/>
-        </w:rPr>
-        <w:t>di ricerca.</w:t>
+        <w:t>1.5.1 Implementazione di un database robusto e scalabile</w:t>
+      </w:r>
+      <w:r>
+        <w:rPr>
+          <w:rFonts w:ascii="Times Roman" w:hAnsi="Times Roman"/>
+          <w:rtl w:val="0"/>
+          <w:lang w:val="it-IT"/>
+        </w:rPr>
+        <w:t xml:space="preserve">, quale </w:t>
+      </w:r>
+      <w:r>
+        <w:rPr>
+          <w:rFonts w:ascii="Times Roman" w:hAnsi="Times Roman"/>
+          <w:rtl w:val="0"/>
+          <w:lang w:val="it-IT"/>
+        </w:rPr>
+        <w:t>MongoDB.</w:t>
       </w:r>
     </w:p>
     <w:sectPr>
       <w:headerReference w:type="default" r:id="rId4"/>
       <w:footerReference w:type="default" r:id="rId5"/>
-      <w:pgSz w:w="11906" w:h="16838" w:orient="portrait"/>
+      <w:pgSz w:w="11900" w:h="16840" w:orient="portrait"/>
       <w:pgMar w:top="1134" w:right="1134" w:bottom="1134" w:left="1134" w:header="709" w:footer="850"/>
       <w:bidi w:val="0"/>
     </w:sectPr>
@@ -745,6 +745,10 @@
 <file path=word/footer1.xml><?xml version="1.0" encoding="utf-8"?>
 <w:ftr xmlns:r="http://schemas.openxmlformats.org/officeDocument/2006/relationships" xmlns:wp="http://schemas.openxmlformats.org/drawingml/2006/wordprocessingDrawing" xmlns:w="http://schemas.openxmlformats.org/wordprocessingml/2006/main" xmlns:w10="urn:schemas-microsoft-com:office:word" xmlns:w14="http://schemas.microsoft.com/office/word/2010/wordml" xmlns:wps="http://schemas.microsoft.com/office/word/2010/wordprocessingShape" xmlns:wpg="http://schemas.microsoft.com/office/word/2010/wordprocessingGroup" xmlns:mc="http://schemas.openxmlformats.org/markup-compatibility/2006" xmlns:v="urn:schemas-microsoft-com:vml" xmlns:o="urn:schemas-microsoft-com:office:office" xmlns:m="http://schemas.openxmlformats.org/officeDocument/2006/math" mc:Ignorable="w14">
   <w:p>
+    <w:pPr>
+      <w:pStyle w:val="Header &amp; Footer"/>
+      <w:bidi w:val="0"/>
+    </w:pPr>
     <w:r/>
   </w:p>
 </w:ftr>
@@ -753,6 +757,10 @@
 <file path=word/header1.xml><?xml version="1.0" encoding="utf-8"?>
 <w:hdr xmlns:r="http://schemas.openxmlformats.org/officeDocument/2006/relationships" xmlns:wp="http://schemas.openxmlformats.org/drawingml/2006/wordprocessingDrawing" xmlns:w="http://schemas.openxmlformats.org/wordprocessingml/2006/main" xmlns:w10="urn:schemas-microsoft-com:office:word" xmlns:w14="http://schemas.microsoft.com/office/word/2010/wordml" xmlns:wps="http://schemas.microsoft.com/office/word/2010/wordprocessingShape" xmlns:wpg="http://schemas.microsoft.com/office/word/2010/wordprocessingGroup" xmlns:mc="http://schemas.openxmlformats.org/markup-compatibility/2006" xmlns:v="urn:schemas-microsoft-com:vml" xmlns:o="urn:schemas-microsoft-com:office:office" xmlns:m="http://schemas.openxmlformats.org/officeDocument/2006/math" mc:Ignorable="w14">
   <w:p>
+    <w:pPr>
+      <w:pStyle w:val="Header &amp; Footer"/>
+      <w:bidi w:val="0"/>
+    </w:pPr>
     <w:r/>
   </w:p>
 </w:hdr>
@@ -822,7 +830,7 @@
         <w:spacing w:val="0"/>
         <w:w w:val="100"/>
         <w:kern w:val="0"/>
-        <w:position w:val="-2"/>
+        <w:position w:val="0"/>
         <w:highlight w:val="none"/>
         <w:vertAlign w:val="baseline"/>
       </w:rPr>
@@ -852,7 +860,7 @@
         <w:spacing w:val="0"/>
         <w:w w:val="100"/>
         <w:kern w:val="0"/>
-        <w:position w:val="-2"/>
+        <w:position w:val="0"/>
         <w:highlight w:val="none"/>
         <w:vertAlign w:val="baseline"/>
       </w:rPr>
@@ -882,7 +890,7 @@
         <w:spacing w:val="0"/>
         <w:w w:val="100"/>
         <w:kern w:val="0"/>
-        <w:position w:val="-2"/>
+        <w:position w:val="0"/>
         <w:highlight w:val="none"/>
         <w:vertAlign w:val="baseline"/>
       </w:rPr>
@@ -912,7 +920,7 @@
         <w:spacing w:val="0"/>
         <w:w w:val="100"/>
         <w:kern w:val="0"/>
-        <w:position w:val="-2"/>
+        <w:position w:val="0"/>
         <w:highlight w:val="none"/>
         <w:vertAlign w:val="baseline"/>
       </w:rPr>
@@ -942,7 +950,7 @@
         <w:spacing w:val="0"/>
         <w:w w:val="100"/>
         <w:kern w:val="0"/>
-        <w:position w:val="-2"/>
+        <w:position w:val="0"/>
         <w:highlight w:val="none"/>
         <w:vertAlign w:val="baseline"/>
       </w:rPr>
@@ -972,7 +980,7 @@
         <w:spacing w:val="0"/>
         <w:w w:val="100"/>
         <w:kern w:val="0"/>
-        <w:position w:val="-2"/>
+        <w:position w:val="0"/>
         <w:highlight w:val="none"/>
         <w:vertAlign w:val="baseline"/>
       </w:rPr>
@@ -1002,7 +1010,7 @@
         <w:spacing w:val="0"/>
         <w:w w:val="100"/>
         <w:kern w:val="0"/>
-        <w:position w:val="-2"/>
+        <w:position w:val="0"/>
         <w:highlight w:val="none"/>
         <w:vertAlign w:val="baseline"/>
       </w:rPr>
@@ -1032,7 +1040,7 @@
         <w:spacing w:val="0"/>
         <w:w w:val="100"/>
         <w:kern w:val="0"/>
-        <w:position w:val="-2"/>
+        <w:position w:val="0"/>
         <w:highlight w:val="none"/>
         <w:vertAlign w:val="baseline"/>
       </w:rPr>
@@ -1154,6 +1162,55 @@
     <w:next w:val="No List"/>
     <w:pPr/>
   </w:style>
+  <w:style w:type="paragraph" w:styleId="Header &amp; Footer">
+    <w:name w:val="Header &amp; Footer"/>
+    <w:next w:val="Header &amp; Footer"/>
+    <w:pPr>
+      <w:keepNext w:val="0"/>
+      <w:keepLines w:val="0"/>
+      <w:pageBreakBefore w:val="0"/>
+      <w:widowControl w:val="1"/>
+      <w:shd w:val="clear" w:color="auto" w:fill="auto"/>
+      <w:tabs>
+        <w:tab w:val="right" w:pos="9020"/>
+      </w:tabs>
+      <w:suppressAutoHyphens w:val="0"/>
+      <w:bidi w:val="0"/>
+      <w:spacing w:before="0" w:after="0" w:line="240" w:lineRule="auto"/>
+      <w:ind w:left="0" w:right="0" w:firstLine="0"/>
+      <w:jc w:val="left"/>
+      <w:outlineLvl w:val="9"/>
+    </w:pPr>
+    <w:rPr>
+      <w:rFonts w:ascii="Helvetica Neue" w:cs="Arial Unicode MS" w:hAnsi="Helvetica Neue" w:eastAsia="Arial Unicode MS"/>
+      <w:b w:val="0"/>
+      <w:bCs w:val="0"/>
+      <w:i w:val="0"/>
+      <w:iCs w:val="0"/>
+      <w:caps w:val="0"/>
+      <w:smallCaps w:val="0"/>
+      <w:strike w:val="0"/>
+      <w:dstrike w:val="0"/>
+      <w:outline w:val="0"/>
+      <w:color w:val="000000"/>
+      <w:spacing w:val="0"/>
+      <w:kern w:val="0"/>
+      <w:position w:val="0"/>
+      <w:sz w:val="24"/>
+      <w:szCs w:val="24"/>
+      <w:u w:val="none"/>
+      <w:shd w:val="nil" w:color="auto" w:fill="auto"/>
+      <w:vertAlign w:val="baseline"/>
+      <w14:textOutline>
+        <w14:noFill/>
+      </w14:textOutline>
+      <w14:textFill>
+        <w14:solidFill>
+          <w14:srgbClr w14:val="000000"/>
+        </w14:solidFill>
+      </w14:textFill>
+    </w:rPr>
+  </w:style>
   <w:style w:type="paragraph" w:styleId="Default">
     <w:name w:val="Default"/>
     <w:next w:val="Default"/>
@@ -1187,12 +1244,13 @@
       <w:position w:val="0"/>
       <w:sz w:val="24"/>
       <w:szCs w:val="24"/>
-      <w:u w:val="none"/>
+      <w:u w:val="none" w:color="000000"/>
       <w:shd w:val="nil" w:color="auto" w:fill="auto"/>
       <w:vertAlign w:val="baseline"/>
       <w:lang w:val="en-US"/>
-      <w14:textOutline>
+      <w14:textOutline w14:w="12700" w14:cap="flat">
         <w14:noFill/>
+        <w14:miter w14:lim="400000"/>
       </w14:textOutline>
       <w14:textFill>
         <w14:solidFill>
@@ -1223,10 +1281,10 @@
         <a:srgbClr val="FFFFFF"/>
       </a:lt1>
       <a:dk2>
-        <a:srgbClr val="5E5E5E"/>
+        <a:srgbClr val="A7A7A7"/>
       </a:dk2>
       <a:lt2>
-        <a:srgbClr val="D5D5D5"/>
+        <a:srgbClr val="535353"/>
       </a:lt2>
       <a:accent1>
         <a:srgbClr val="00A2FF"/>
@@ -1403,11 +1461,14 @@
     <a:spDef>
       <a:spPr>
         <a:solidFill>
-          <a:srgbClr val="000000"/>
+          <a:srgbClr val="FFFFFF"/>
         </a:solidFill>
-        <a:ln w="12700" cap="flat">
-          <a:noFill/>
-          <a:miter lim="400000"/>
+        <a:ln w="25400" cap="flat">
+          <a:solidFill>
+            <a:schemeClr val="accent1"/>
+          </a:solidFill>
+          <a:prstDash val="solid"/>
+          <a:round/>
         </a:ln>
         <a:effectLst/>
         <a:sp3d/>
@@ -1416,34 +1477,34 @@
         <a:spAutoFit/>
       </a:bodyPr>
       <a:lstStyle>
-        <a:defPPr marL="0" marR="0" indent="0" algn="ctr" defTabSz="584200" rtl="0" fontAlgn="auto" latinLnBrk="0" hangingPunct="0">
-          <a:lnSpc>
-            <a:spcPct val="100000"/>
-          </a:lnSpc>
-          <a:spcBef>
-            <a:spcPts val="0"/>
-          </a:spcBef>
-          <a:spcAft>
-            <a:spcPts val="0"/>
-          </a:spcAft>
-          <a:buClrTx/>
-          <a:buSzTx/>
-          <a:buFontTx/>
-          <a:buNone/>
-          <a:tabLst/>
-          <a:defRPr b="0" baseline="0" cap="none" i="0" spc="0" strike="noStrike" sz="1200" u="none" kumimoji="0" normalizeH="0">
-            <a:ln>
-              <a:noFill/>
-            </a:ln>
-            <a:solidFill>
-              <a:srgbClr val="FFFFFF"/>
-            </a:solidFill>
-            <a:effectLst/>
-            <a:uFillTx/>
-            <a:latin typeface="Helvetica Neue Medium"/>
-            <a:ea typeface="Helvetica Neue Medium"/>
-            <a:cs typeface="Helvetica Neue Medium"/>
-            <a:sym typeface="Helvetica Neue Medium"/>
+        <a:defPPr marL="0" marR="0" indent="0" algn="l" defTabSz="914400" rtl="0" fontAlgn="auto" latinLnBrk="0" hangingPunct="0">
+          <a:lnSpc>
+            <a:spcPct val="100000"/>
+          </a:lnSpc>
+          <a:spcBef>
+            <a:spcPts val="0"/>
+          </a:spcBef>
+          <a:spcAft>
+            <a:spcPts val="0"/>
+          </a:spcAft>
+          <a:buClrTx/>
+          <a:buSzTx/>
+          <a:buFontTx/>
+          <a:buNone/>
+          <a:tabLst/>
+          <a:defRPr b="0" baseline="0" cap="none" i="0" spc="0" strike="noStrike" sz="1800" u="none" kumimoji="0" normalizeH="0">
+            <a:ln>
+              <a:noFill/>
+            </a:ln>
+            <a:solidFill>
+              <a:srgbClr val="000000"/>
+            </a:solidFill>
+            <a:effectLst/>
+            <a:uFillTx/>
+            <a:latin typeface="+mn-lt"/>
+            <a:ea typeface="+mn-ea"/>
+            <a:cs typeface="+mn-cs"/>
+            <a:sym typeface="Helvetica Neue"/>
           </a:defRPr>
         </a:defPPr>
         <a:lvl1pPr marL="0" marR="0" indent="0" algn="l" defTabSz="914400" rtl="0" fontAlgn="auto" latinLnBrk="1" hangingPunct="0">
@@ -1693,10 +1754,10 @@
         <a:noFill/>
         <a:ln w="25400" cap="flat">
           <a:solidFill>
-            <a:srgbClr val="000000"/>
+            <a:schemeClr val="accent1"/>
           </a:solidFill>
           <a:prstDash val="solid"/>
-          <a:miter lim="400000"/>
+          <a:round/>
         </a:ln>
         <a:effectLst/>
         <a:sp3d/>
@@ -1987,22 +2048,22 @@
         <a:spAutoFit/>
       </a:bodyPr>
       <a:lstStyle>
-        <a:defPPr marL="0" marR="0" indent="0" algn="l" defTabSz="457200" rtl="0" fontAlgn="auto" latinLnBrk="0" hangingPunct="0">
-          <a:lnSpc>
-            <a:spcPct val="100000"/>
-          </a:lnSpc>
-          <a:spcBef>
-            <a:spcPts val="0"/>
-          </a:spcBef>
-          <a:spcAft>
-            <a:spcPts val="0"/>
-          </a:spcAft>
-          <a:buClrTx/>
-          <a:buSzTx/>
-          <a:buFontTx/>
-          <a:buNone/>
-          <a:tabLst/>
-          <a:defRPr b="0" baseline="0" cap="none" i="0" spc="0" strike="noStrike" sz="1100" u="none" kumimoji="0" normalizeH="0">
+        <a:defPPr marL="0" marR="0" indent="0" algn="l" defTabSz="914400" rtl="0" fontAlgn="auto" latinLnBrk="0" hangingPunct="0">
+          <a:lnSpc>
+            <a:spcPct val="100000"/>
+          </a:lnSpc>
+          <a:spcBef>
+            <a:spcPts val="0"/>
+          </a:spcBef>
+          <a:spcAft>
+            <a:spcPts val="0"/>
+          </a:spcAft>
+          <a:buClrTx/>
+          <a:buSzTx/>
+          <a:buFontTx/>
+          <a:buNone/>
+          <a:tabLst/>
+          <a:defRPr b="0" baseline="0" cap="none" i="0" spc="0" strike="noStrike" sz="1800" u="none" kumimoji="0" normalizeH="0">
             <a:ln>
               <a:noFill/>
             </a:ln>

</xml_diff>